<commit_message>
add playlist to gettingstarted doc
</commit_message>
<xml_diff>
--- a/SheetMusicViewer.Desktop/Assets/SampleMusic/GettingStarted.docx
+++ b/SheetMusicViewer.Desktop/Assets/SampleMusic/GettingStarted.docx
@@ -14,11 +14,19 @@
         </w:rPr>
       </w:pPr>
       <w:bookmarkStart w:id="0" w:name="_Toc216873584"/>
+      <w:proofErr w:type="spellStart"/>
       <w:r>
         <w:rPr>
           <w:rFonts w:eastAsia="Times New Roman"/>
         </w:rPr>
-        <w:t>SheetMusicViewer – User Guide (2025 Edition)</w:t>
+        <w:t>SheetMusicViewer</w:t>
+      </w:r>
+      <w:proofErr w:type="spellEnd"/>
+      <w:r>
+        <w:rPr>
+          <w:rFonts w:eastAsia="Times New Roman"/>
+        </w:rPr>
+        <w:t xml:space="preserve"> – User Guide (2025 Edition)</w:t>
       </w:r>
       <w:bookmarkEnd w:id="0"/>
     </w:p>
@@ -1175,8 +1183,13 @@
       <w:bookmarkEnd w:id="2"/>
     </w:p>
     <w:p>
-      <w:r>
-        <w:t>SheetMusicViewer helps musicians browse, annotate, and navigate PDF music collections with speed and ease.</w:t>
+      <w:proofErr w:type="spellStart"/>
+      <w:r>
+        <w:t>SheetMusicViewer</w:t>
+      </w:r>
+      <w:proofErr w:type="spellEnd"/>
+      <w:r>
+        <w:t xml:space="preserve"> helps musicians browse, annotate, and navigate PDF music collections with speed and ease.</w:t>
       </w:r>
     </w:p>
     <w:p>
@@ -1284,7 +1297,35 @@
         <w:rPr>
           <w:rFonts w:ascii="Times New Roman" w:eastAsia="Times New Roman" w:hAnsi="Times New Roman"/>
         </w:rPr>
-        <w:t>In Show2Pages mode, allows a right hand page to be on the left, minimizing page turning</w:t>
+        <w:t xml:space="preserve">In Show2Pages mode, </w:t>
+      </w:r>
+      <w:proofErr w:type="gramStart"/>
+      <w:r>
+        <w:rPr>
+          <w:rFonts w:ascii="Times New Roman" w:eastAsia="Times New Roman" w:hAnsi="Times New Roman"/>
+        </w:rPr>
+        <w:t>allows</w:t>
+      </w:r>
+      <w:proofErr w:type="gramEnd"/>
+      <w:r>
+        <w:rPr>
+          <w:rFonts w:ascii="Times New Roman" w:eastAsia="Times New Roman" w:hAnsi="Times New Roman"/>
+        </w:rPr>
+        <w:t xml:space="preserve"> a </w:t>
+      </w:r>
+      <w:proofErr w:type="gramStart"/>
+      <w:r>
+        <w:rPr>
+          <w:rFonts w:ascii="Times New Roman" w:eastAsia="Times New Roman" w:hAnsi="Times New Roman"/>
+        </w:rPr>
+        <w:t>right hand</w:t>
+      </w:r>
+      <w:proofErr w:type="gramEnd"/>
+      <w:r>
+        <w:rPr>
+          <w:rFonts w:ascii="Times New Roman" w:eastAsia="Times New Roman" w:hAnsi="Times New Roman"/>
+        </w:rPr>
+        <w:t xml:space="preserve"> page to be on the left, minimizing page turning</w:t>
       </w:r>
     </w:p>
     <w:p>
@@ -1385,7 +1426,21 @@
         <w:rPr>
           <w:rFonts w:ascii="Times New Roman" w:eastAsia="Times New Roman" w:hAnsi="Times New Roman"/>
         </w:rPr>
-        <w:t>The PDFs are never altered by the program. All auxiliary data (TOC, Favorites, Inking, LastPageNumberViewed) is stored in JSON files (automatically created).</w:t>
+        <w:t xml:space="preserve">The PDFs are never altered by the program. All auxiliary data (TOC, Favorites, Inking, </w:t>
+      </w:r>
+      <w:proofErr w:type="spellStart"/>
+      <w:r>
+        <w:rPr>
+          <w:rFonts w:ascii="Times New Roman" w:eastAsia="Times New Roman" w:hAnsi="Times New Roman"/>
+        </w:rPr>
+        <w:t>LastPageNumberViewed</w:t>
+      </w:r>
+      <w:proofErr w:type="spellEnd"/>
+      <w:r>
+        <w:rPr>
+          <w:rFonts w:ascii="Times New Roman" w:eastAsia="Times New Roman" w:hAnsi="Times New Roman"/>
+        </w:rPr>
+        <w:t>) is stored in JSON files (automatically created).</w:t>
       </w:r>
     </w:p>
     <w:p>
@@ -1451,7 +1506,21 @@
         <w:rPr>
           <w:rFonts w:ascii="Times New Roman" w:eastAsia="Times New Roman" w:hAnsi="Times New Roman"/>
         </w:rPr>
-        <w:t>The program needs write permission to write the JSON metadata files alongside your PDFs.</w:t>
+        <w:t xml:space="preserve">The program needs </w:t>
+      </w:r>
+      <w:proofErr w:type="gramStart"/>
+      <w:r>
+        <w:rPr>
+          <w:rFonts w:ascii="Times New Roman" w:eastAsia="Times New Roman" w:hAnsi="Times New Roman"/>
+        </w:rPr>
+        <w:t>write</w:t>
+      </w:r>
+      <w:proofErr w:type="gramEnd"/>
+      <w:r>
+        <w:rPr>
+          <w:rFonts w:ascii="Times New Roman" w:eastAsia="Times New Roman" w:hAnsi="Times New Roman"/>
+        </w:rPr>
+        <w:t xml:space="preserve"> permission to write the JSON metadata files alongside your PDFs.</w:t>
       </w:r>
     </w:p>
     <w:p>
@@ -1471,6 +1540,7 @@
         </w:rPr>
         <w:t xml:space="preserve">Press </w:t>
       </w:r>
+      <w:proofErr w:type="spellStart"/>
       <w:r>
         <w:rPr>
           <w:rFonts w:ascii="Times New Roman" w:eastAsia="Times New Roman" w:hAnsi="Times New Roman"/>
@@ -1479,6 +1549,7 @@
         </w:rPr>
         <w:t>Alt+C</w:t>
       </w:r>
+      <w:proofErr w:type="spellEnd"/>
       <w:r>
         <w:rPr>
           <w:rFonts w:ascii="Times New Roman" w:eastAsia="Times New Roman" w:hAnsi="Times New Roman"/>
@@ -1543,7 +1614,21 @@
         <w:rPr>
           <w:rFonts w:ascii="Times New Roman" w:eastAsia="Times New Roman" w:hAnsi="Times New Roman"/>
         </w:rPr>
-        <w:t>The PDFs are never altered by the program. All auxiliary data (TOC, Favorites, Inking, LastPageNumberViewed) is stored in JSON files (automatically created).</w:t>
+        <w:t xml:space="preserve">The PDFs are never altered by the program. All auxiliary data (TOC, Favorites, Inking, </w:t>
+      </w:r>
+      <w:proofErr w:type="spellStart"/>
+      <w:r>
+        <w:rPr>
+          <w:rFonts w:ascii="Times New Roman" w:eastAsia="Times New Roman" w:hAnsi="Times New Roman"/>
+        </w:rPr>
+        <w:t>LastPageNumberViewed</w:t>
+      </w:r>
+      <w:proofErr w:type="spellEnd"/>
+      <w:r>
+        <w:rPr>
+          <w:rFonts w:ascii="Times New Roman" w:eastAsia="Times New Roman" w:hAnsi="Times New Roman"/>
+        </w:rPr>
+        <w:t>) is stored in JSON files (automatically created).</w:t>
       </w:r>
     </w:p>
     <w:p>
@@ -1609,7 +1694,21 @@
         <w:rPr>
           <w:rFonts w:ascii="Times New Roman" w:eastAsia="Times New Roman" w:hAnsi="Times New Roman"/>
         </w:rPr>
-        <w:t>The program needs write permission to write the JSON metadata files alongside your PDFs.</w:t>
+        <w:t xml:space="preserve">The program needs </w:t>
+      </w:r>
+      <w:proofErr w:type="gramStart"/>
+      <w:r>
+        <w:rPr>
+          <w:rFonts w:ascii="Times New Roman" w:eastAsia="Times New Roman" w:hAnsi="Times New Roman"/>
+        </w:rPr>
+        <w:t>write</w:t>
+      </w:r>
+      <w:proofErr w:type="gramEnd"/>
+      <w:r>
+        <w:rPr>
+          <w:rFonts w:ascii="Times New Roman" w:eastAsia="Times New Roman" w:hAnsi="Times New Roman"/>
+        </w:rPr>
+        <w:t xml:space="preserve"> permission to write the JSON metadata files alongside your PDFs.</w:t>
       </w:r>
     </w:p>
     <w:p>
@@ -1629,6 +1728,7 @@
         </w:rPr>
         <w:t xml:space="preserve">Press </w:t>
       </w:r>
+      <w:proofErr w:type="spellStart"/>
       <w:r>
         <w:rPr>
           <w:rFonts w:ascii="Times New Roman" w:eastAsia="Times New Roman" w:hAnsi="Times New Roman"/>
@@ -1637,6 +1737,7 @@
         </w:rPr>
         <w:t>Alt+C</w:t>
       </w:r>
+      <w:proofErr w:type="spellEnd"/>
       <w:r>
         <w:rPr>
           <w:rFonts w:ascii="Times New Roman" w:eastAsia="Times New Roman" w:hAnsi="Times New Roman"/>
@@ -2069,6 +2170,7 @@
       <w:r>
         <w:t xml:space="preserve"> (e.g., </w:t>
       </w:r>
+      <w:proofErr w:type="spellStart"/>
       <w:r>
         <w:rPr>
           <w:i/>
@@ -2076,6 +2178,7 @@
         </w:rPr>
         <w:t>GershwinSingles</w:t>
       </w:r>
+      <w:proofErr w:type="spellEnd"/>
       <w:r>
         <w:t>) treats each PDF as an individual song.</w:t>
       </w:r>
@@ -2444,6 +2547,43 @@
       </w:r>
     </w:p>
     <w:p/>
+    <w:p>
+      <w:pPr>
+        <w:pStyle w:val="Heading4"/>
+      </w:pPr>
+      <w:r>
+        <w:t>Playlists</w:t>
+      </w:r>
+    </w:p>
+    <w:p>
+      <w:r>
+        <w:t xml:space="preserve">You can make many playlists of songs, which will show up in the </w:t>
+      </w:r>
+      <w:proofErr w:type="spellStart"/>
+      <w:r>
+        <w:t>ChooseMusic</w:t>
+      </w:r>
+      <w:proofErr w:type="spellEnd"/>
+      <w:r>
+        <w:t xml:space="preserve"> view. You can sort/filter the left list, double click or multiselect to add to the playlist. The playlist is stored in .</w:t>
+      </w:r>
+      <w:proofErr w:type="spellStart"/>
+      <w:r>
+        <w:t>sheetmusicviewer</w:t>
+      </w:r>
+      <w:proofErr w:type="spellEnd"/>
+      <w:r>
+        <w:t>\</w:t>
+      </w:r>
+      <w:proofErr w:type="spellStart"/>
+      <w:r>
+        <w:t>userdata.json</w:t>
+      </w:r>
+      <w:proofErr w:type="spellEnd"/>
+      <w:r>
+        <w:t>, so will live with your music and sync automatically if on OneDrive.</w:t>
+      </w:r>
+    </w:p>
     <w:p/>
     <w:p/>
     <w:p>
@@ -2490,15 +2630,40 @@
     </w:p>
     <w:p>
       <w:r>
-        <w:t xml:space="preserve">PDF rendering normally takes 100–500 ms — too slow for live performance. SheetMusicViewer solves this with </w:t>
+        <w:t xml:space="preserve">PDF rendering normally takes 100–500 </w:t>
+      </w:r>
+      <w:proofErr w:type="spellStart"/>
+      <w:r>
+        <w:t>ms</w:t>
+      </w:r>
+      <w:proofErr w:type="spellEnd"/>
+      <w:r>
+        <w:t xml:space="preserve"> — too slow for live performance. </w:t>
+      </w:r>
+      <w:proofErr w:type="spellStart"/>
+      <w:r>
+        <w:t>SheetMusicViewer</w:t>
+      </w:r>
+      <w:proofErr w:type="spellEnd"/>
+      <w:r>
+        <w:t xml:space="preserve"> solves this with </w:t>
       </w:r>
       <w:r>
         <w:rPr>
           <w:b/>
           <w:bCs/>
         </w:rPr>
-        <w:t>predictive caching</w:t>
-      </w:r>
+        <w:t xml:space="preserve">predictive </w:t>
+      </w:r>
+      <w:proofErr w:type="gramStart"/>
+      <w:r>
+        <w:rPr>
+          <w:b/>
+          <w:bCs/>
+        </w:rPr>
+        <w:t>caching</w:t>
+      </w:r>
+      <w:proofErr w:type="gramEnd"/>
       <w:r>
         <w:t>.</w:t>
       </w:r>
@@ -2781,6 +2946,7 @@
         </w:rPr>
         <w:t xml:space="preserve">or press </w:t>
       </w:r>
+      <w:proofErr w:type="spellStart"/>
       <w:r>
         <w:rPr>
           <w:rFonts w:ascii="Times New Roman" w:eastAsia="Times New Roman" w:hAnsi="Times New Roman"/>
@@ -2789,6 +2955,7 @@
         </w:rPr>
         <w:t>Alt+E</w:t>
       </w:r>
+      <w:proofErr w:type="spellEnd"/>
     </w:p>
     <w:p/>
     <w:p>
@@ -2875,8 +3042,13 @@
       </w:r>
     </w:p>
     <w:p>
-      <w:r>
-        <w:t>Compensates for mismatches between physical pages and PDF pages (covers, intros, etc.).</w:t>
+      <w:proofErr w:type="gramStart"/>
+      <w:r>
+        <w:t>Compensates</w:t>
+      </w:r>
+      <w:proofErr w:type="gramEnd"/>
+      <w:r>
+        <w:t xml:space="preserve"> for mismatches between physical pages and PDF pages (covers, intros, etc.).</w:t>
       </w:r>
       <w:r>
         <w:t xml:space="preserve"> </w:t>
@@ -2918,9 +3090,17 @@
           <w:rFonts w:eastAsia="Times New Roman"/>
         </w:rPr>
         <w:lastRenderedPageBreak/>
-        <w:t>About SheetMusicViewer</w:t>
+        <w:t xml:space="preserve">About </w:t>
+      </w:r>
+      <w:proofErr w:type="spellStart"/>
+      <w:r>
+        <w:rPr>
+          <w:rFonts w:eastAsia="Times New Roman"/>
+        </w:rPr>
+        <w:t>SheetMusicViewer</w:t>
       </w:r>
       <w:bookmarkEnd w:id="12"/>
+      <w:proofErr w:type="spellEnd"/>
     </w:p>
     <w:p>
       <w:r>
@@ -3003,7 +3183,15 @@
         <w:t xml:space="preserve"> my</w:t>
       </w:r>
       <w:r>
-        <w:t xml:space="preserve"> music using a Xerox WorkCentre scanner. I really love Ragtime! There's something so binary about it: powers of 2, 16 measures per verse, 2/4 time, syncopation.</w:t>
+        <w:t xml:space="preserve"> music using a Xerox WorkCentre scanner. I really love Ragtime! There's something so binary about it: powers of 2, 16 measures per verse, </w:t>
+      </w:r>
+      <w:proofErr w:type="gramStart"/>
+      <w:r>
+        <w:t>2/4 time</w:t>
+      </w:r>
+      <w:proofErr w:type="gramEnd"/>
+      <w:r>
+        <w:t>, syncopation.</w:t>
       </w:r>
     </w:p>
     <w:p>
@@ -6313,7 +6501,6 @@
   <w:style w:type="character" w:default="1" w:styleId="DefaultParagraphFont">
     <w:name w:val="Default Paragraph Font"/>
     <w:uiPriority w:val="1"/>
-    <w:semiHidden/>
     <w:unhideWhenUsed/>
   </w:style>
   <w:style w:type="table" w:default="1" w:styleId="TableNormal">

</xml_diff>

<commit_message>
add pg nos to GettingStarted
</commit_message>
<xml_diff>
--- a/SheetMusicViewer.Desktop/Assets/SampleMusic/GettingStarted.docx
+++ b/SheetMusicViewer.Desktop/Assets/SampleMusic/GettingStarted.docx
@@ -63,7 +63,7 @@
                     <pic:cNvPicPr/>
                   </pic:nvPicPr>
                   <pic:blipFill>
-                    <a:blip r:embed="rId6"/>
+                    <a:blip r:embed="rId8"/>
                     <a:stretch>
                       <a:fillRect/>
                     </a:stretch>
@@ -3227,7 +3227,7 @@
         <w:br/>
         <w:t xml:space="preserve">Email: </w:t>
       </w:r>
-      <w:hyperlink r:id="rId7" w:history="1">
+      <w:hyperlink r:id="rId9" w:history="1">
         <w:r>
           <w:rPr>
             <w:rStyle w:val="Hyperlink"/>
@@ -3239,7 +3239,7 @@
         <w:br/>
         <w:t xml:space="preserve">Source code: </w:t>
       </w:r>
-      <w:hyperlink r:id="rId8" w:history="1">
+      <w:hyperlink r:id="rId10" w:history="1">
         <w:r>
           <w:rPr>
             <w:rStyle w:val="Hyperlink"/>
@@ -3251,7 +3251,7 @@
         <w:br/>
         <w:t xml:space="preserve">Website: </w:t>
       </w:r>
-      <w:hyperlink r:id="rId9" w:history="1">
+      <w:hyperlink r:id="rId11" w:history="1">
         <w:r>
           <w:rPr>
             <w:rStyle w:val="Hyperlink"/>
@@ -3324,6 +3324,7 @@
     </w:p>
     <w:p/>
     <w:sectPr>
+      <w:headerReference w:type="default" r:id="rId12"/>
       <w:pgSz w:w="12240" w:h="15840"/>
       <w:pgMar w:top="1440" w:right="1440" w:bottom="1440" w:left="1440" w:header="720" w:footer="720" w:gutter="0"/>
       <w:cols w:space="720"/>
@@ -3331,6 +3332,108 @@
     </w:sectPr>
   </w:body>
 </w:document>
+</file>
+
+<file path=word/endnotes.xml><?xml version="1.0" encoding="utf-8"?>
+<w:endnotes xmlns:wpc="http://schemas.microsoft.com/office/word/2010/wordprocessingCanvas" xmlns:cx="http://schemas.microsoft.com/office/drawing/2014/chartex" xmlns:cx1="http://schemas.microsoft.com/office/drawing/2015/9/8/chartex" xmlns:cx2="http://schemas.microsoft.com/office/drawing/2015/10/21/chartex" xmlns:cx3="http://schemas.microsoft.com/office/drawing/2016/5/9/chartex" xmlns:cx4="http://schemas.microsoft.com/office/drawing/2016/5/10/chartex" xmlns:cx5="http://schemas.microsoft.com/office/drawing/2016/5/11/chartex" xmlns:cx6="http://schemas.microsoft.com/office/drawing/2016/5/12/chartex" xmlns:cx7="http://schemas.microsoft.com/office/drawing/2016/5/13/chartex" xmlns:cx8="http://schemas.microsoft.com/office/drawing/2016/5/14/chartex" xmlns:mc="http://schemas.openxmlformats.org/markup-compatibility/2006" xmlns:aink="http://schemas.microsoft.com/office/drawing/2016/ink" xmlns:am3d="http://schemas.microsoft.com/office/drawing/2017/model3d" xmlns:o="urn:schemas-microsoft-com:office:office" xmlns:oel="http://schemas.microsoft.com/office/2019/extlst" xmlns:r="http://schemas.openxmlformats.org/officeDocument/2006/relationships" xmlns:m="http://schemas.openxmlformats.org/officeDocument/2006/math" xmlns:v="urn:schemas-microsoft-com:vml" xmlns:wp14="http://schemas.microsoft.com/office/word/2010/wordprocessingDrawing" xmlns:wp="http://schemas.openxmlformats.org/drawingml/2006/wordprocessingDrawing" xmlns:w10="urn:schemas-microsoft-com:office:word" xmlns:w="http://schemas.openxmlformats.org/wordprocessingml/2006/main" xmlns:w14="http://schemas.microsoft.com/office/word/2010/wordml" xmlns:w15="http://schemas.microsoft.com/office/word/2012/wordml" xmlns:w16cex="http://schemas.microsoft.com/office/word/2018/wordml/cex" xmlns:w16cid="http://schemas.microsoft.com/office/word/2016/wordml/cid" xmlns:w16="http://schemas.microsoft.com/office/word/2018/wordml" xmlns:w16du="http://schemas.microsoft.com/office/word/2023/wordml/word16du" xmlns:w16sdtdh="http://schemas.microsoft.com/office/word/2020/wordml/sdtdatahash" xmlns:w16sdtfl="http://schemas.microsoft.com/office/word/2024/wordml/sdtformatlock" xmlns:w16se="http://schemas.microsoft.com/office/word/2015/wordml/symex" xmlns:wpg="http://schemas.microsoft.com/office/word/2010/wordprocessingGroup" xmlns:wpi="http://schemas.microsoft.com/office/word/2010/wordprocessingInk" xmlns:wne="http://schemas.microsoft.com/office/word/2006/wordml" xmlns:wps="http://schemas.microsoft.com/office/word/2010/wordprocessingShape" mc:Ignorable="w14 w15 w16se w16cid w16 w16cex w16sdtdh w16sdtfl w16du wp14">
+  <w:endnote w:type="separator" w:id="-1">
+    <w:p>
+      <w:pPr>
+        <w:spacing w:after="0" w:line="240" w:lineRule="auto"/>
+      </w:pPr>
+      <w:r>
+        <w:separator/>
+      </w:r>
+    </w:p>
+  </w:endnote>
+  <w:endnote w:type="continuationSeparator" w:id="0">
+    <w:p>
+      <w:pPr>
+        <w:spacing w:after="0" w:line="240" w:lineRule="auto"/>
+      </w:pPr>
+      <w:r>
+        <w:continuationSeparator/>
+      </w:r>
+    </w:p>
+  </w:endnote>
+</w:endnotes>
+</file>
+
+<file path=word/footnotes.xml><?xml version="1.0" encoding="utf-8"?>
+<w:footnotes xmlns:wpc="http://schemas.microsoft.com/office/word/2010/wordprocessingCanvas" xmlns:cx="http://schemas.microsoft.com/office/drawing/2014/chartex" xmlns:cx1="http://schemas.microsoft.com/office/drawing/2015/9/8/chartex" xmlns:cx2="http://schemas.microsoft.com/office/drawing/2015/10/21/chartex" xmlns:cx3="http://schemas.microsoft.com/office/drawing/2016/5/9/chartex" xmlns:cx4="http://schemas.microsoft.com/office/drawing/2016/5/10/chartex" xmlns:cx5="http://schemas.microsoft.com/office/drawing/2016/5/11/chartex" xmlns:cx6="http://schemas.microsoft.com/office/drawing/2016/5/12/chartex" xmlns:cx7="http://schemas.microsoft.com/office/drawing/2016/5/13/chartex" xmlns:cx8="http://schemas.microsoft.com/office/drawing/2016/5/14/chartex" xmlns:mc="http://schemas.openxmlformats.org/markup-compatibility/2006" xmlns:aink="http://schemas.microsoft.com/office/drawing/2016/ink" xmlns:am3d="http://schemas.microsoft.com/office/drawing/2017/model3d" xmlns:o="urn:schemas-microsoft-com:office:office" xmlns:oel="http://schemas.microsoft.com/office/2019/extlst" xmlns:r="http://schemas.openxmlformats.org/officeDocument/2006/relationships" xmlns:m="http://schemas.openxmlformats.org/officeDocument/2006/math" xmlns:v="urn:schemas-microsoft-com:vml" xmlns:wp14="http://schemas.microsoft.com/office/word/2010/wordprocessingDrawing" xmlns:wp="http://schemas.openxmlformats.org/drawingml/2006/wordprocessingDrawing" xmlns:w10="urn:schemas-microsoft-com:office:word" xmlns:w="http://schemas.openxmlformats.org/wordprocessingml/2006/main" xmlns:w14="http://schemas.microsoft.com/office/word/2010/wordml" xmlns:w15="http://schemas.microsoft.com/office/word/2012/wordml" xmlns:w16cex="http://schemas.microsoft.com/office/word/2018/wordml/cex" xmlns:w16cid="http://schemas.microsoft.com/office/word/2016/wordml/cid" xmlns:w16="http://schemas.microsoft.com/office/word/2018/wordml" xmlns:w16du="http://schemas.microsoft.com/office/word/2023/wordml/word16du" xmlns:w16sdtdh="http://schemas.microsoft.com/office/word/2020/wordml/sdtdatahash" xmlns:w16sdtfl="http://schemas.microsoft.com/office/word/2024/wordml/sdtformatlock" xmlns:w16se="http://schemas.microsoft.com/office/word/2015/wordml/symex" xmlns:wpg="http://schemas.microsoft.com/office/word/2010/wordprocessingGroup" xmlns:wpi="http://schemas.microsoft.com/office/word/2010/wordprocessingInk" xmlns:wne="http://schemas.microsoft.com/office/word/2006/wordml" xmlns:wps="http://schemas.microsoft.com/office/word/2010/wordprocessingShape" mc:Ignorable="w14 w15 w16se w16cid w16 w16cex w16sdtdh w16sdtfl w16du wp14">
+  <w:footnote w:type="separator" w:id="-1">
+    <w:p>
+      <w:pPr>
+        <w:spacing w:after="0" w:line="240" w:lineRule="auto"/>
+      </w:pPr>
+      <w:r>
+        <w:separator/>
+      </w:r>
+    </w:p>
+  </w:footnote>
+  <w:footnote w:type="continuationSeparator" w:id="0">
+    <w:p>
+      <w:pPr>
+        <w:spacing w:after="0" w:line="240" w:lineRule="auto"/>
+      </w:pPr>
+      <w:r>
+        <w:continuationSeparator/>
+      </w:r>
+    </w:p>
+  </w:footnote>
+</w:footnotes>
+</file>
+
+<file path=word/header1.xml><?xml version="1.0" encoding="utf-8"?>
+<w:hdr xmlns:wpc="http://schemas.microsoft.com/office/word/2010/wordprocessingCanvas" xmlns:cx="http://schemas.microsoft.com/office/drawing/2014/chartex" xmlns:cx1="http://schemas.microsoft.com/office/drawing/2015/9/8/chartex" xmlns:cx2="http://schemas.microsoft.com/office/drawing/2015/10/21/chartex" xmlns:cx3="http://schemas.microsoft.com/office/drawing/2016/5/9/chartex" xmlns:cx4="http://schemas.microsoft.com/office/drawing/2016/5/10/chartex" xmlns:cx5="http://schemas.microsoft.com/office/drawing/2016/5/11/chartex" xmlns:cx6="http://schemas.microsoft.com/office/drawing/2016/5/12/chartex" xmlns:cx7="http://schemas.microsoft.com/office/drawing/2016/5/13/chartex" xmlns:cx8="http://schemas.microsoft.com/office/drawing/2016/5/14/chartex" xmlns:mc="http://schemas.openxmlformats.org/markup-compatibility/2006" xmlns:aink="http://schemas.microsoft.com/office/drawing/2016/ink" xmlns:am3d="http://schemas.microsoft.com/office/drawing/2017/model3d" xmlns:o="urn:schemas-microsoft-com:office:office" xmlns:oel="http://schemas.microsoft.com/office/2019/extlst" xmlns:r="http://schemas.openxmlformats.org/officeDocument/2006/relationships" xmlns:m="http://schemas.openxmlformats.org/officeDocument/2006/math" xmlns:v="urn:schemas-microsoft-com:vml" xmlns:wp14="http://schemas.microsoft.com/office/word/2010/wordprocessingDrawing" xmlns:wp="http://schemas.openxmlformats.org/drawingml/2006/wordprocessingDrawing" xmlns:w10="urn:schemas-microsoft-com:office:word" xmlns:w="http://schemas.openxmlformats.org/wordprocessingml/2006/main" xmlns:w14="http://schemas.microsoft.com/office/word/2010/wordml" xmlns:w15="http://schemas.microsoft.com/office/word/2012/wordml" xmlns:w16cex="http://schemas.microsoft.com/office/word/2018/wordml/cex" xmlns:w16cid="http://schemas.microsoft.com/office/word/2016/wordml/cid" xmlns:w16="http://schemas.microsoft.com/office/word/2018/wordml" xmlns:w16du="http://schemas.microsoft.com/office/word/2023/wordml/word16du" xmlns:w16sdtdh="http://schemas.microsoft.com/office/word/2020/wordml/sdtdatahash" xmlns:w16sdtfl="http://schemas.microsoft.com/office/word/2024/wordml/sdtformatlock" xmlns:w16se="http://schemas.microsoft.com/office/word/2015/wordml/symex" xmlns:wpg="http://schemas.microsoft.com/office/word/2010/wordprocessingGroup" xmlns:wpi="http://schemas.microsoft.com/office/word/2010/wordprocessingInk" xmlns:wne="http://schemas.microsoft.com/office/word/2006/wordml" xmlns:wps="http://schemas.microsoft.com/office/word/2010/wordprocessingShape" mc:Ignorable="w14 w15 w16se w16cid w16 w16cex w16sdtdh w16sdtfl w16du wp14">
+  <w:sdt>
+    <w:sdtPr>
+      <w:id w:val="1946574326"/>
+      <w:docPartObj>
+        <w:docPartGallery w:val="Page Numbers (Top of Page)"/>
+        <w:docPartUnique/>
+      </w:docPartObj>
+    </w:sdtPr>
+    <w:sdtEndPr>
+      <w:rPr>
+        <w:noProof/>
+      </w:rPr>
+    </w:sdtEndPr>
+    <w:sdtContent>
+      <w:p>
+        <w:pPr>
+          <w:pStyle w:val="Header"/>
+        </w:pPr>
+        <w:r>
+          <w:fldChar w:fldCharType="begin"/>
+        </w:r>
+        <w:r>
+          <w:instrText xml:space="preserve"> PAGE   \* MERGEFORMAT </w:instrText>
+        </w:r>
+        <w:r>
+          <w:fldChar w:fldCharType="separate"/>
+        </w:r>
+        <w:r>
+          <w:rPr>
+            <w:noProof/>
+          </w:rPr>
+          <w:t>2</w:t>
+        </w:r>
+        <w:r>
+          <w:rPr>
+            <w:noProof/>
+          </w:rPr>
+          <w:fldChar w:fldCharType="end"/>
+        </w:r>
+      </w:p>
+    </w:sdtContent>
+  </w:sdt>
+  <w:p>
+    <w:pPr>
+      <w:pStyle w:val="Header"/>
+    </w:pPr>
+  </w:p>
+</w:hdr>
 </file>
 
 <file path=word/numbering.xml><?xml version="1.0" encoding="utf-8"?>
@@ -6611,6 +6714,7 @@
   <w:style w:type="character" w:default="1" w:styleId="DefaultParagraphFont">
     <w:name w:val="Default Paragraph Font"/>
     <w:uiPriority w:val="1"/>
+    <w:semiHidden/>
     <w:unhideWhenUsed/>
   </w:style>
   <w:style w:type="table" w:default="1" w:styleId="TableNormal">
@@ -7020,6 +7124,50 @@
       <w:ind w:left="480"/>
     </w:pPr>
   </w:style>
+  <w:style w:type="paragraph" w:styleId="Header">
+    <w:name w:val="header"/>
+    <w:basedOn w:val="Normal"/>
+    <w:link w:val="HeaderChar"/>
+    <w:uiPriority w:val="99"/>
+    <w:unhideWhenUsed/>
+    <w:rsid w:val="0019363B"/>
+    <w:pPr>
+      <w:tabs>
+        <w:tab w:val="center" w:pos="4680"/>
+        <w:tab w:val="right" w:pos="9360"/>
+      </w:tabs>
+      <w:spacing w:after="0" w:line="240" w:lineRule="auto"/>
+    </w:pPr>
+  </w:style>
+  <w:style w:type="character" w:customStyle="1" w:styleId="HeaderChar">
+    <w:name w:val="Header Char"/>
+    <w:basedOn w:val="DefaultParagraphFont"/>
+    <w:link w:val="Header"/>
+    <w:uiPriority w:val="99"/>
+    <w:rsid w:val="0019363B"/>
+  </w:style>
+  <w:style w:type="paragraph" w:styleId="Footer">
+    <w:name w:val="footer"/>
+    <w:basedOn w:val="Normal"/>
+    <w:link w:val="FooterChar"/>
+    <w:uiPriority w:val="99"/>
+    <w:unhideWhenUsed/>
+    <w:rsid w:val="0019363B"/>
+    <w:pPr>
+      <w:tabs>
+        <w:tab w:val="center" w:pos="4680"/>
+        <w:tab w:val="right" w:pos="9360"/>
+      </w:tabs>
+      <w:spacing w:after="0" w:line="240" w:lineRule="auto"/>
+    </w:pPr>
+  </w:style>
+  <w:style w:type="character" w:customStyle="1" w:styleId="FooterChar">
+    <w:name w:val="Footer Char"/>
+    <w:basedOn w:val="DefaultParagraphFont"/>
+    <w:link w:val="Footer"/>
+    <w:uiPriority w:val="99"/>
+    <w:rsid w:val="0019363B"/>
+  </w:style>
 </w:styles>
 </file>
 

</xml_diff>